<commit_message>
Added upto 9 answers
</commit_message>
<xml_diff>
--- a/Git_Interview_Question_Answers.docx
+++ b/Git_Interview_Question_Answers.docx
@@ -4,16 +4,20 @@
   <w:body>
     <w:p>
       <w:pPr>
-        <w:rPr>
-          <w:noProof/>
-          <w:lang w:eastAsia="en-IN"/>
-        </w:rPr>
-      </w:pPr>
-    </w:p>
-    <w:p>
-      <w:pPr>
-        <w:rPr>
-          <w:noProof/>
+        <w:jc w:val="both"/>
+        <w:rPr>
+          <w:noProof/>
+          <w:sz w:val="26"/>
+          <w:lang w:eastAsia="en-IN"/>
+        </w:rPr>
+      </w:pPr>
+    </w:p>
+    <w:p>
+      <w:pPr>
+        <w:jc w:val="both"/>
+        <w:rPr>
+          <w:noProof/>
+          <w:sz w:val="26"/>
           <w:lang w:eastAsia="en-IN"/>
         </w:rPr>
       </w:pPr>
@@ -25,14 +29,17 @@
           <w:ilvl w:val="0"/>
           <w:numId w:val="1"/>
         </w:numPr>
-        <w:rPr>
-          <w:noProof/>
-          <w:lang w:eastAsia="en-IN"/>
-        </w:rPr>
-      </w:pPr>
-      <w:r>
-        <w:rPr>
-          <w:noProof/>
+        <w:jc w:val="both"/>
+        <w:rPr>
+          <w:noProof/>
+          <w:sz w:val="26"/>
+          <w:lang w:eastAsia="en-IN"/>
+        </w:rPr>
+      </w:pPr>
+      <w:r>
+        <w:rPr>
+          <w:noProof/>
+          <w:sz w:val="26"/>
           <w:lang w:eastAsia="en-IN"/>
         </w:rPr>
         <w:t>What is git?</w:t>
@@ -40,14 +47,17 @@
     </w:p>
     <w:p>
       <w:pPr>
-        <w:rPr>
-          <w:noProof/>
-          <w:lang w:eastAsia="en-IN"/>
-        </w:rPr>
-      </w:pPr>
-      <w:r>
-        <w:rPr>
-          <w:noProof/>
+        <w:jc w:val="both"/>
+        <w:rPr>
+          <w:noProof/>
+          <w:sz w:val="26"/>
+          <w:lang w:eastAsia="en-IN"/>
+        </w:rPr>
+      </w:pPr>
+      <w:r>
+        <w:rPr>
+          <w:noProof/>
+          <w:sz w:val="26"/>
           <w:lang w:eastAsia="en-IN"/>
         </w:rPr>
         <w:t>Git is a Distributed Version Control System for tracking changes in source code during software development. Git also controls the single point of failure. Git can have multiple repositories created in which all the files of corresponding repository or project can be placed. Git supports branching strategy with which hassle free source code maintenance can be done.</w:t>
@@ -60,14 +70,17 @@
           <w:ilvl w:val="0"/>
           <w:numId w:val="1"/>
         </w:numPr>
-        <w:rPr>
-          <w:noProof/>
-          <w:lang w:eastAsia="en-IN"/>
-        </w:rPr>
-      </w:pPr>
-      <w:r>
-        <w:rPr>
-          <w:noProof/>
+        <w:jc w:val="both"/>
+        <w:rPr>
+          <w:noProof/>
+          <w:sz w:val="26"/>
+          <w:lang w:eastAsia="en-IN"/>
+        </w:rPr>
+      </w:pPr>
+      <w:r>
+        <w:rPr>
+          <w:noProof/>
+          <w:sz w:val="26"/>
           <w:lang w:eastAsia="en-IN"/>
         </w:rPr>
         <w:t>Wha</w:t>
@@ -75,6 +88,7 @@
       <w:r>
         <w:rPr>
           <w:noProof/>
+          <w:sz w:val="26"/>
           <w:lang w:eastAsia="en-IN"/>
         </w:rPr>
         <w:t>t is the difference between git, github and gitlab?</w:t>
@@ -101,10 +115,11 @@
             <w:pPr>
               <w:pStyle w:val="ListParagraph"/>
               <w:ind w:left="0"/>
-              <w:jc w:val="center"/>
+              <w:jc w:val="both"/>
               <w:rPr>
                 <w:b/>
                 <w:noProof/>
+                <w:sz w:val="26"/>
                 <w:lang w:eastAsia="en-IN"/>
               </w:rPr>
             </w:pPr>
@@ -112,6 +127,7 @@
               <w:rPr>
                 <w:b/>
                 <w:noProof/>
+                <w:sz w:val="26"/>
                 <w:lang w:eastAsia="en-IN"/>
               </w:rPr>
               <w:t>Git</w:t>
@@ -126,10 +142,11 @@
             <w:pPr>
               <w:pStyle w:val="ListParagraph"/>
               <w:ind w:left="0"/>
-              <w:jc w:val="center"/>
+              <w:jc w:val="both"/>
               <w:rPr>
                 <w:b/>
                 <w:noProof/>
+                <w:sz w:val="26"/>
                 <w:lang w:eastAsia="en-IN"/>
               </w:rPr>
             </w:pPr>
@@ -137,6 +154,7 @@
               <w:rPr>
                 <w:b/>
                 <w:noProof/>
+                <w:sz w:val="26"/>
                 <w:lang w:eastAsia="en-IN"/>
               </w:rPr>
               <w:t>Github</w:t>
@@ -151,10 +169,11 @@
             <w:pPr>
               <w:pStyle w:val="ListParagraph"/>
               <w:ind w:left="0"/>
-              <w:jc w:val="center"/>
+              <w:jc w:val="both"/>
               <w:rPr>
                 <w:b/>
                 <w:noProof/>
+                <w:sz w:val="26"/>
                 <w:lang w:eastAsia="en-IN"/>
               </w:rPr>
             </w:pPr>
@@ -162,6 +181,7 @@
               <w:rPr>
                 <w:b/>
                 <w:noProof/>
+                <w:sz w:val="26"/>
                 <w:lang w:eastAsia="en-IN"/>
               </w:rPr>
               <w:t>Gitlab</w:t>
@@ -181,12 +201,14 @@
               <w:jc w:val="both"/>
               <w:rPr>
                 <w:noProof/>
+                <w:sz w:val="26"/>
                 <w:lang w:eastAsia="en-IN"/>
               </w:rPr>
             </w:pPr>
             <w:r>
               <w:rPr>
                 <w:noProof/>
+                <w:sz w:val="26"/>
                 <w:lang w:eastAsia="en-IN"/>
               </w:rPr>
               <w:t>Git is a distributed version control system which tracks changes to source code over time.</w:t>
@@ -204,12 +226,14 @@
               <w:jc w:val="both"/>
               <w:rPr>
                 <w:noProof/>
+                <w:sz w:val="26"/>
                 <w:lang w:eastAsia="en-IN"/>
               </w:rPr>
             </w:pPr>
             <w:r>
               <w:rPr>
                 <w:noProof/>
+                <w:sz w:val="26"/>
                 <w:lang w:eastAsia="en-IN"/>
               </w:rPr>
               <w:t>GitHub is a web based hosting service for Git repository to bring teams together.</w:t>
@@ -227,12 +251,14 @@
               <w:jc w:val="both"/>
               <w:rPr>
                 <w:noProof/>
+                <w:sz w:val="26"/>
                 <w:lang w:eastAsia="en-IN"/>
               </w:rPr>
             </w:pPr>
             <w:r>
               <w:rPr>
                 <w:noProof/>
+                <w:sz w:val="26"/>
                 <w:lang w:eastAsia="en-IN"/>
               </w:rPr>
               <w:t>GitLab is a web based devops lifecycle tool that provides a Git repository manager</w:t>
@@ -252,12 +278,14 @@
               <w:jc w:val="both"/>
               <w:rPr>
                 <w:noProof/>
+                <w:sz w:val="26"/>
                 <w:lang w:eastAsia="en-IN"/>
               </w:rPr>
             </w:pPr>
             <w:r>
               <w:rPr>
                 <w:noProof/>
+                <w:sz w:val="26"/>
                 <w:lang w:eastAsia="en-IN"/>
               </w:rPr>
               <w:t>Git is a command line tool that requires an interface to interact.</w:t>
@@ -275,12 +303,14 @@
               <w:jc w:val="both"/>
               <w:rPr>
                 <w:noProof/>
+                <w:sz w:val="26"/>
                 <w:lang w:eastAsia="en-IN"/>
               </w:rPr>
             </w:pPr>
             <w:r>
               <w:rPr>
                 <w:noProof/>
+                <w:sz w:val="26"/>
                 <w:lang w:eastAsia="en-IN"/>
               </w:rPr>
               <w:t>GitHub is a graphical interface and a development platform</w:t>
@@ -298,12 +328,14 @@
               <w:jc w:val="both"/>
               <w:rPr>
                 <w:noProof/>
+                <w:sz w:val="26"/>
                 <w:lang w:eastAsia="en-IN"/>
               </w:rPr>
             </w:pPr>
             <w:r>
               <w:rPr>
                 <w:noProof/>
+                <w:sz w:val="26"/>
                 <w:lang w:eastAsia="en-IN"/>
               </w:rPr>
               <w:t>Provides more convenient UI than GitHub</w:t>
@@ -323,12 +355,14 @@
               <w:jc w:val="both"/>
               <w:rPr>
                 <w:noProof/>
+                <w:sz w:val="26"/>
                 <w:lang w:eastAsia="en-IN"/>
               </w:rPr>
             </w:pPr>
             <w:r>
               <w:rPr>
                 <w:noProof/>
+                <w:sz w:val="26"/>
                 <w:lang w:eastAsia="en-IN"/>
               </w:rPr>
               <w:t>Git creates a local repository to track changes locally rather than to store them on a centralized server.</w:t>
@@ -346,12 +380,14 @@
               <w:jc w:val="both"/>
               <w:rPr>
                 <w:noProof/>
+                <w:sz w:val="26"/>
                 <w:lang w:eastAsia="en-IN"/>
               </w:rPr>
             </w:pPr>
             <w:r>
               <w:rPr>
                 <w:noProof/>
+                <w:sz w:val="26"/>
                 <w:lang w:eastAsia="en-IN"/>
               </w:rPr>
               <w:t>GitHub is open-source which means code is stored in a centralized server and is accessible to everybody.</w:t>
@@ -369,12 +405,14 @@
               <w:jc w:val="both"/>
               <w:rPr>
                 <w:noProof/>
+                <w:sz w:val="26"/>
                 <w:lang w:eastAsia="en-IN"/>
               </w:rPr>
             </w:pPr>
             <w:r>
               <w:rPr>
                 <w:noProof/>
+                <w:sz w:val="26"/>
                 <w:lang w:eastAsia="en-IN"/>
               </w:rPr>
               <w:t>GitLab is an open-source end-end software development platform with built-in version control, issue tracking, code review, CI/CD and more.</w:t>
@@ -394,12 +432,14 @@
               <w:jc w:val="both"/>
               <w:rPr>
                 <w:noProof/>
+                <w:sz w:val="26"/>
                 <w:lang w:eastAsia="en-IN"/>
               </w:rPr>
             </w:pPr>
             <w:r>
               <w:rPr>
                 <w:noProof/>
+                <w:sz w:val="26"/>
                 <w:lang w:eastAsia="en-IN"/>
               </w:rPr>
               <w:t>Git can work without GitHub as other web-based Git repositories are also available.</w:t>
@@ -417,12 +457,14 @@
               <w:jc w:val="both"/>
               <w:rPr>
                 <w:noProof/>
+                <w:sz w:val="26"/>
                 <w:lang w:eastAsia="en-IN"/>
               </w:rPr>
             </w:pPr>
             <w:r>
               <w:rPr>
                 <w:noProof/>
+                <w:sz w:val="26"/>
                 <w:lang w:eastAsia="en-IN"/>
               </w:rPr>
               <w:t>GitHub is the most popular Git server but there are other alternatives available such as GitLab and BitBucket.</w:t>
@@ -440,12 +482,14 @@
               <w:jc w:val="both"/>
               <w:rPr>
                 <w:noProof/>
+                <w:sz w:val="26"/>
                 <w:lang w:eastAsia="en-IN"/>
               </w:rPr>
             </w:pPr>
             <w:r>
               <w:rPr>
                 <w:noProof/>
+                <w:sz w:val="26"/>
                 <w:lang w:eastAsia="en-IN"/>
               </w:rPr>
               <w:t>GitLab is less popular than that of GitHub.</w:t>
@@ -465,12 +509,14 @@
               <w:jc w:val="both"/>
               <w:rPr>
                 <w:noProof/>
+                <w:sz w:val="26"/>
                 <w:lang w:eastAsia="en-IN"/>
               </w:rPr>
             </w:pPr>
             <w:r>
               <w:rPr>
                 <w:noProof/>
+                <w:sz w:val="26"/>
                 <w:lang w:eastAsia="en-IN"/>
               </w:rPr>
               <w:t>Installed locally</w:t>
@@ -488,12 +534,14 @@
               <w:jc w:val="both"/>
               <w:rPr>
                 <w:noProof/>
+                <w:sz w:val="26"/>
                 <w:lang w:eastAsia="en-IN"/>
               </w:rPr>
             </w:pPr>
             <w:r>
               <w:rPr>
                 <w:noProof/>
+                <w:sz w:val="26"/>
                 <w:lang w:eastAsia="en-IN"/>
               </w:rPr>
               <w:t>Hosted in the cloud</w:t>
@@ -511,12 +559,14 @@
               <w:jc w:val="both"/>
               <w:rPr>
                 <w:noProof/>
+                <w:sz w:val="26"/>
                 <w:lang w:eastAsia="en-IN"/>
               </w:rPr>
             </w:pPr>
             <w:r>
               <w:rPr>
                 <w:noProof/>
+                <w:sz w:val="26"/>
                 <w:lang w:eastAsia="en-IN"/>
               </w:rPr>
               <w:t>Can be self-hosted on your own servers, in a container, or on a cloud provider.</w:t>
@@ -528,8 +578,10 @@
     <w:p>
       <w:pPr>
         <w:pStyle w:val="ListParagraph"/>
-        <w:rPr>
-          <w:noProof/>
+        <w:jc w:val="both"/>
+        <w:rPr>
+          <w:noProof/>
+          <w:sz w:val="26"/>
           <w:lang w:eastAsia="en-IN"/>
         </w:rPr>
       </w:pPr>
@@ -541,14 +593,17 @@
           <w:ilvl w:val="0"/>
           <w:numId w:val="1"/>
         </w:numPr>
-        <w:rPr>
-          <w:noProof/>
-          <w:lang w:eastAsia="en-IN"/>
-        </w:rPr>
-      </w:pPr>
-      <w:r>
-        <w:rPr>
-          <w:noProof/>
+        <w:jc w:val="both"/>
+        <w:rPr>
+          <w:noProof/>
+          <w:sz w:val="26"/>
+          <w:lang w:eastAsia="en-IN"/>
+        </w:rPr>
+      </w:pPr>
+      <w:r>
+        <w:rPr>
+          <w:noProof/>
+          <w:sz w:val="26"/>
           <w:lang w:eastAsia="en-IN"/>
         </w:rPr>
         <w:t>Any other version control tools other than git?</w:t>
@@ -557,14 +612,17 @@
     <w:p>
       <w:pPr>
         <w:pStyle w:val="ListParagraph"/>
-        <w:rPr>
-          <w:noProof/>
-          <w:lang w:eastAsia="en-IN"/>
-        </w:rPr>
-      </w:pPr>
-      <w:r>
-        <w:rPr>
-          <w:noProof/>
+        <w:jc w:val="both"/>
+        <w:rPr>
+          <w:noProof/>
+          <w:sz w:val="26"/>
+          <w:lang w:eastAsia="en-IN"/>
+        </w:rPr>
+      </w:pPr>
+      <w:r>
+        <w:rPr>
+          <w:noProof/>
+          <w:sz w:val="26"/>
           <w:lang w:eastAsia="en-IN"/>
         </w:rPr>
         <w:t>Yes.</w:t>
@@ -573,9 +631,11 @@
     <w:p>
       <w:pPr>
         <w:pStyle w:val="ListParagraph"/>
+        <w:jc w:val="both"/>
         <w:rPr>
           <w:b/>
           <w:noProof/>
+          <w:sz w:val="26"/>
           <w:lang w:eastAsia="en-IN"/>
         </w:rPr>
       </w:pPr>
@@ -583,6 +643,7 @@
         <w:rPr>
           <w:b/>
           <w:noProof/>
+          <w:sz w:val="26"/>
           <w:lang w:eastAsia="en-IN"/>
         </w:rPr>
         <w:t>CVS</w:t>
@@ -591,6 +652,7 @@
         <w:rPr>
           <w:b/>
           <w:noProof/>
+          <w:sz w:val="26"/>
           <w:lang w:eastAsia="en-IN"/>
         </w:rPr>
         <w:t xml:space="preserve"> </w:t>
@@ -599,6 +661,7 @@
         <w:rPr>
           <w:b/>
           <w:noProof/>
+          <w:sz w:val="26"/>
           <w:lang w:eastAsia="en-IN"/>
         </w:rPr>
         <w:t xml:space="preserve">          </w:t>
@@ -607,6 +670,7 @@
         <w:rPr>
           <w:b/>
           <w:noProof/>
+          <w:sz w:val="26"/>
           <w:lang w:eastAsia="en-IN"/>
         </w:rPr>
         <w:t xml:space="preserve">: </w:t>
@@ -615,6 +679,7 @@
         <w:rPr>
           <w:b/>
           <w:noProof/>
+          <w:sz w:val="26"/>
           <w:lang w:eastAsia="en-IN"/>
         </w:rPr>
         <w:t xml:space="preserve"> </w:t>
@@ -623,6 +688,7 @@
         <w:rPr>
           <w:b/>
           <w:noProof/>
+          <w:sz w:val="26"/>
           <w:lang w:eastAsia="en-IN"/>
         </w:rPr>
         <w:t>Cenralized Version Control System (Only one master copy of software is used)</w:t>
@@ -631,8 +697,10 @@
     <w:p>
       <w:pPr>
         <w:pStyle w:val="ListParagraph"/>
-        <w:rPr>
-          <w:noProof/>
+        <w:jc w:val="both"/>
+        <w:rPr>
+          <w:noProof/>
+          <w:sz w:val="26"/>
           <w:lang w:eastAsia="en-IN"/>
         </w:rPr>
       </w:pPr>
@@ -640,14 +708,34 @@
         <w:rPr>
           <w:b/>
           <w:noProof/>
-          <w:lang w:eastAsia="en-IN"/>
-        </w:rPr>
-        <w:t>SVN</w:t>
+          <w:sz w:val="26"/>
+          <w:lang w:eastAsia="en-IN"/>
+        </w:rPr>
+        <w:t xml:space="preserve">SVN </w:t>
       </w:r>
       <w:r>
         <w:rPr>
           <w:b/>
           <w:noProof/>
+          <w:sz w:val="26"/>
+          <w:lang w:eastAsia="en-IN"/>
+        </w:rPr>
+        <w:t xml:space="preserve">          </w:t>
+      </w:r>
+      <w:r>
+        <w:rPr>
+          <w:b/>
+          <w:noProof/>
+          <w:sz w:val="26"/>
+          <w:lang w:eastAsia="en-IN"/>
+        </w:rPr>
+        <w:t xml:space="preserve">: </w:t>
+      </w:r>
+      <w:r>
+        <w:rPr>
+          <w:b/>
+          <w:noProof/>
+          <w:sz w:val="26"/>
           <w:lang w:eastAsia="en-IN"/>
         </w:rPr>
         <w:t xml:space="preserve"> </w:t>
@@ -656,130 +744,159 @@
         <w:rPr>
           <w:b/>
           <w:noProof/>
-          <w:lang w:eastAsia="en-IN"/>
-        </w:rPr>
-        <w:t xml:space="preserve">          </w:t>
-      </w:r>
+          <w:sz w:val="26"/>
+          <w:lang w:eastAsia="en-IN"/>
+        </w:rPr>
+        <w:t>Centralized Version Control System (Only one master copy of software is used)</w:t>
+      </w:r>
+    </w:p>
+    <w:p>
+      <w:pPr>
+        <w:pStyle w:val="ListParagraph"/>
+        <w:jc w:val="both"/>
+        <w:rPr>
+          <w:noProof/>
+          <w:sz w:val="26"/>
+          <w:lang w:eastAsia="en-IN"/>
+        </w:rPr>
+      </w:pPr>
       <w:r>
         <w:rPr>
           <w:b/>
           <w:noProof/>
+          <w:sz w:val="26"/>
+          <w:lang w:eastAsia="en-IN"/>
+        </w:rPr>
+        <w:lastRenderedPageBreak/>
+        <w:t>GIT</w:t>
+      </w:r>
+      <w:r>
+        <w:rPr>
+          <w:noProof/>
+          <w:sz w:val="26"/>
+          <w:lang w:eastAsia="en-IN"/>
+        </w:rPr>
+        <w:t xml:space="preserve">   </w:t>
+      </w:r>
+      <w:r>
+        <w:rPr>
+          <w:noProof/>
+          <w:sz w:val="26"/>
+          <w:lang w:eastAsia="en-IN"/>
+        </w:rPr>
+        <w:t xml:space="preserve">         </w:t>
+      </w:r>
+      <w:r>
+        <w:rPr>
+          <w:noProof/>
+          <w:sz w:val="26"/>
           <w:lang w:eastAsia="en-IN"/>
         </w:rPr>
         <w:t xml:space="preserve">: </w:t>
       </w:r>
       <w:r>
         <w:rPr>
+          <w:noProof/>
+          <w:sz w:val="26"/>
+          <w:lang w:eastAsia="en-IN"/>
+        </w:rPr>
+        <w:t xml:space="preserve"> </w:t>
+      </w:r>
+      <w:r>
+        <w:rPr>
+          <w:noProof/>
+          <w:sz w:val="26"/>
+          <w:lang w:eastAsia="en-IN"/>
+        </w:rPr>
+        <w:t>Distributed Version Control System (Can be cloned and branched)</w:t>
+      </w:r>
+    </w:p>
+    <w:p>
+      <w:pPr>
+        <w:pStyle w:val="ListParagraph"/>
+        <w:jc w:val="both"/>
+        <w:rPr>
+          <w:noProof/>
+          <w:sz w:val="26"/>
+          <w:lang w:eastAsia="en-IN"/>
+        </w:rPr>
+      </w:pPr>
+      <w:r>
+        <w:rPr>
           <w:b/>
           <w:noProof/>
+          <w:sz w:val="26"/>
+          <w:lang w:eastAsia="en-IN"/>
+        </w:rPr>
+        <w:t>Mercurial</w:t>
+      </w:r>
+      <w:r>
+        <w:rPr>
+          <w:noProof/>
+          <w:sz w:val="26"/>
+          <w:lang w:eastAsia="en-IN"/>
+        </w:rPr>
+        <w:t xml:space="preserve"> : Distributed Version Control System similar to GIT and initially designed as a source for larger development programs</w:t>
+      </w:r>
+      <w:r>
+        <w:rPr>
+          <w:noProof/>
+          <w:sz w:val="26"/>
+          <w:lang w:eastAsia="en-IN"/>
+        </w:rPr>
+        <w:t>.</w:t>
+      </w:r>
+    </w:p>
+    <w:p>
+      <w:pPr>
+        <w:pStyle w:val="ListParagraph"/>
+        <w:jc w:val="both"/>
+        <w:rPr>
+          <w:noProof/>
+          <w:sz w:val="26"/>
+          <w:lang w:eastAsia="en-IN"/>
+        </w:rPr>
+      </w:pPr>
+      <w:r>
+        <w:rPr>
+          <w:b/>
+          <w:noProof/>
+          <w:sz w:val="26"/>
+          <w:lang w:eastAsia="en-IN"/>
+        </w:rPr>
+        <w:t>Bazaar</w:t>
+      </w:r>
+      <w:r>
+        <w:rPr>
+          <w:noProof/>
+          <w:sz w:val="26"/>
+          <w:lang w:eastAsia="en-IN"/>
+        </w:rPr>
+        <w:t xml:space="preserve">       : Bazaar is a Distributed Version Control System similar to Git and </w:t>
+      </w:r>
+      <w:r>
+        <w:rPr>
+          <w:noProof/>
+          <w:sz w:val="26"/>
           <w:lang w:eastAsia="en-IN"/>
         </w:rPr>
         <w:t xml:space="preserve"> </w:t>
       </w:r>
-      <w:r>
-        <w:rPr>
-          <w:b/>
-          <w:noProof/>
-          <w:lang w:eastAsia="en-IN"/>
-        </w:rPr>
-        <w:t>Centralized Version Control System (Only one master copy of software is used)</w:t>
-      </w:r>
-    </w:p>
-    <w:p>
-      <w:pPr>
-        <w:pStyle w:val="ListParagraph"/>
-        <w:rPr>
-          <w:noProof/>
-          <w:lang w:eastAsia="en-IN"/>
-        </w:rPr>
-      </w:pPr>
-      <w:r>
-        <w:rPr>
-          <w:b/>
-          <w:noProof/>
-          <w:lang w:eastAsia="en-IN"/>
-        </w:rPr>
-        <w:t>GIT</w:t>
-      </w:r>
-      <w:r>
-        <w:rPr>
-          <w:noProof/>
-          <w:lang w:eastAsia="en-IN"/>
-        </w:rPr>
-        <w:t xml:space="preserve">   </w:t>
-      </w:r>
-      <w:r>
-        <w:rPr>
-          <w:noProof/>
-          <w:lang w:eastAsia="en-IN"/>
-        </w:rPr>
-        <w:t xml:space="preserve">         </w:t>
-      </w:r>
-      <w:r>
-        <w:rPr>
-          <w:noProof/>
-          <w:lang w:eastAsia="en-IN"/>
-        </w:rPr>
-        <w:t xml:space="preserve">: </w:t>
-      </w:r>
-      <w:r>
-        <w:rPr>
-          <w:noProof/>
-          <w:lang w:eastAsia="en-IN"/>
-        </w:rPr>
-        <w:t xml:space="preserve"> </w:t>
-      </w:r>
-      <w:r>
-        <w:rPr>
-          <w:noProof/>
-          <w:lang w:eastAsia="en-IN"/>
-        </w:rPr>
-        <w:t>Distributed Version Control System (Can be cloned and branched)</w:t>
-      </w:r>
-    </w:p>
-    <w:p>
-      <w:pPr>
-        <w:pStyle w:val="ListParagraph"/>
-        <w:rPr>
-          <w:noProof/>
-          <w:lang w:eastAsia="en-IN"/>
-        </w:rPr>
-      </w:pPr>
-      <w:r>
-        <w:rPr>
-          <w:b/>
-          <w:noProof/>
-          <w:lang w:eastAsia="en-IN"/>
-        </w:rPr>
-        <w:t>Mercurial</w:t>
-      </w:r>
-      <w:r>
-        <w:rPr>
-          <w:noProof/>
-          <w:lang w:eastAsia="en-IN"/>
-        </w:rPr>
-        <w:t xml:space="preserve"> : Distributed Version Control System similar to GIT and initially designed as a </w:t>
-      </w:r>
-      <w:r>
-        <w:rPr>
-          <w:noProof/>
-          <w:lang w:eastAsia="en-IN"/>
-        </w:rPr>
-        <w:t xml:space="preserve"> </w:t>
-      </w:r>
-    </w:p>
-    <w:p>
-      <w:pPr>
-        <w:pStyle w:val="ListParagraph"/>
-        <w:rPr>
-          <w:noProof/>
-          <w:lang w:eastAsia="en-IN"/>
-        </w:rPr>
-      </w:pPr>
-      <w:r>
-        <w:rPr>
-          <w:b/>
-          <w:noProof/>
+    </w:p>
+    <w:p>
+      <w:pPr>
+        <w:pStyle w:val="ListParagraph"/>
+        <w:jc w:val="both"/>
+        <w:rPr>
+          <w:noProof/>
+          <w:sz w:val="26"/>
+          <w:lang w:eastAsia="en-IN"/>
+        </w:rPr>
+      </w:pPr>
+      <w:r>
+        <w:rPr>
+          <w:noProof/>
+          <w:sz w:val="26"/>
           <w:lang w:eastAsia="en-IN"/>
         </w:rPr>
         <w:t xml:space="preserve">                     </w:t>
@@ -787,72 +904,49 @@
       <w:r>
         <w:rPr>
           <w:noProof/>
-          <w:lang w:eastAsia="en-IN"/>
-        </w:rPr>
-        <w:t>source for larger development programs</w:t>
-      </w:r>
-      <w:r>
-        <w:rPr>
-          <w:noProof/>
-          <w:lang w:eastAsia="en-IN"/>
-        </w:rPr>
-        <w:t>.</w:t>
-      </w:r>
-    </w:p>
-    <w:p>
-      <w:pPr>
-        <w:pStyle w:val="ListParagraph"/>
-        <w:rPr>
-          <w:noProof/>
-          <w:lang w:eastAsia="en-IN"/>
-        </w:rPr>
-      </w:pPr>
-      <w:r>
-        <w:rPr>
-          <w:noProof/>
-          <w:lang w:eastAsia="en-IN"/>
-        </w:rPr>
-        <w:t>Bazaar</w:t>
-      </w:r>
-      <w:r>
-        <w:rPr>
-          <w:noProof/>
-          <w:lang w:eastAsia="en-IN"/>
-        </w:rPr>
-        <w:t xml:space="preserve">       : Bazaar is a Distributed Version Control System similar to Git and Mercurial. </w:t>
-      </w:r>
-    </w:p>
-    <w:p>
-      <w:pPr>
-        <w:pStyle w:val="ListParagraph"/>
-        <w:rPr>
-          <w:noProof/>
-          <w:lang w:eastAsia="en-IN"/>
-        </w:rPr>
-      </w:pPr>
-      <w:r>
-        <w:rPr>
-          <w:noProof/>
-          <w:lang w:eastAsia="en-IN"/>
-        </w:rPr>
-        <w:t xml:space="preserve">                     Bazaar is unique that it can be deployed either with a Central code base or as a </w:t>
-      </w:r>
-    </w:p>
-    <w:p>
-      <w:pPr>
-        <w:pStyle w:val="ListParagraph"/>
-        <w:rPr>
-          <w:noProof/>
-          <w:lang w:eastAsia="en-IN"/>
-        </w:rPr>
-      </w:pPr>
-      <w:r>
-        <w:rPr>
-          <w:noProof/>
-          <w:lang w:eastAsia="en-IN"/>
-        </w:rPr>
-        <w:t xml:space="preserve">                     distributed code base.</w:t>
-      </w:r>
+          <w:sz w:val="26"/>
+          <w:lang w:eastAsia="en-IN"/>
+        </w:rPr>
+        <w:t xml:space="preserve">Mercurial. Bazaar is unique that it can be deployed either with a </w:t>
+      </w:r>
+    </w:p>
+    <w:p>
+      <w:pPr>
+        <w:pStyle w:val="ListParagraph"/>
+        <w:jc w:val="both"/>
+        <w:rPr>
+          <w:noProof/>
+          <w:sz w:val="26"/>
+          <w:lang w:eastAsia="en-IN"/>
+        </w:rPr>
+      </w:pPr>
+      <w:r>
+        <w:rPr>
+          <w:noProof/>
+          <w:sz w:val="26"/>
+          <w:lang w:eastAsia="en-IN"/>
+        </w:rPr>
+        <w:t xml:space="preserve">                     </w:t>
+      </w:r>
+      <w:r>
+        <w:rPr>
+          <w:noProof/>
+          <w:sz w:val="26"/>
+          <w:lang w:eastAsia="en-IN"/>
+        </w:rPr>
+        <w:t>Central code base or as a distributed code base.</w:t>
+      </w:r>
+    </w:p>
+    <w:p>
+      <w:pPr>
+        <w:pStyle w:val="ListParagraph"/>
+        <w:jc w:val="both"/>
+        <w:rPr>
+          <w:noProof/>
+          <w:sz w:val="26"/>
+          <w:lang w:eastAsia="en-IN"/>
+        </w:rPr>
+      </w:pPr>
     </w:p>
     <w:p>
       <w:pPr>
@@ -861,14 +955,17 @@
           <w:ilvl w:val="0"/>
           <w:numId w:val="1"/>
         </w:numPr>
-        <w:rPr>
-          <w:noProof/>
-          <w:lang w:eastAsia="en-IN"/>
-        </w:rPr>
-      </w:pPr>
-      <w:r>
-        <w:rPr>
-          <w:noProof/>
+        <w:jc w:val="both"/>
+        <w:rPr>
+          <w:noProof/>
+          <w:sz w:val="26"/>
+          <w:lang w:eastAsia="en-IN"/>
+        </w:rPr>
+      </w:pPr>
+      <w:r>
+        <w:rPr>
+          <w:noProof/>
+          <w:sz w:val="26"/>
           <w:lang w:eastAsia="en-IN"/>
         </w:rPr>
         <w:t>What is the difference between SVN and git?</w:t>
@@ -877,14 +974,17 @@
     <w:p>
       <w:pPr>
         <w:pStyle w:val="ListParagraph"/>
-        <w:rPr>
-          <w:noProof/>
-          <w:lang w:eastAsia="en-IN"/>
-        </w:rPr>
-      </w:pPr>
-      <w:r>
-        <w:rPr>
-          <w:noProof/>
+        <w:jc w:val="both"/>
+        <w:rPr>
+          <w:noProof/>
+          <w:sz w:val="26"/>
+          <w:lang w:eastAsia="en-IN"/>
+        </w:rPr>
+      </w:pPr>
+      <w:r>
+        <w:rPr>
+          <w:noProof/>
+          <w:sz w:val="26"/>
           <w:lang w:eastAsia="en-IN"/>
         </w:rPr>
         <w:t>SVN is a Centralized Version Control System which uses only one master copy of software wherein changes to the files can be commited by checkout and checkin to the master copy. It can lead to single point of failure.</w:t>
@@ -893,14 +993,17 @@
     <w:p>
       <w:pPr>
         <w:pStyle w:val="ListParagraph"/>
-        <w:rPr>
-          <w:noProof/>
-          <w:lang w:eastAsia="en-IN"/>
-        </w:rPr>
-      </w:pPr>
-      <w:r>
-        <w:rPr>
-          <w:noProof/>
+        <w:jc w:val="both"/>
+        <w:rPr>
+          <w:noProof/>
+          <w:sz w:val="26"/>
+          <w:lang w:eastAsia="en-IN"/>
+        </w:rPr>
+      </w:pPr>
+      <w:r>
+        <w:rPr>
+          <w:noProof/>
+          <w:sz w:val="26"/>
           <w:lang w:eastAsia="en-IN"/>
         </w:rPr>
         <w:t>Git is a Distributed Vesion Control System which can be used to clone the entire project to your local machine and can secure the master copy of the Project by allowing the use of branching strategy. It is hassle free and can nullify the single point of failure.</w:t>
@@ -909,26 +1012,10 @@
     <w:p>
       <w:pPr>
         <w:pStyle w:val="ListParagraph"/>
-        <w:rPr>
-          <w:noProof/>
-          <w:lang w:eastAsia="en-IN"/>
-        </w:rPr>
-      </w:pPr>
-    </w:p>
-    <w:p>
-      <w:pPr>
-        <w:pStyle w:val="ListParagraph"/>
-        <w:rPr>
-          <w:noProof/>
-          <w:lang w:eastAsia="en-IN"/>
-        </w:rPr>
-      </w:pPr>
-    </w:p>
-    <w:p>
-      <w:pPr>
-        <w:pStyle w:val="ListParagraph"/>
-        <w:rPr>
-          <w:noProof/>
+        <w:jc w:val="both"/>
+        <w:rPr>
+          <w:noProof/>
+          <w:sz w:val="26"/>
           <w:lang w:eastAsia="en-IN"/>
         </w:rPr>
       </w:pPr>
@@ -940,14 +1027,17 @@
           <w:ilvl w:val="0"/>
           <w:numId w:val="1"/>
         </w:numPr>
-        <w:rPr>
-          <w:noProof/>
-          <w:lang w:eastAsia="en-IN"/>
-        </w:rPr>
-      </w:pPr>
-      <w:r>
-        <w:rPr>
-          <w:noProof/>
+        <w:jc w:val="both"/>
+        <w:rPr>
+          <w:noProof/>
+          <w:sz w:val="26"/>
+          <w:lang w:eastAsia="en-IN"/>
+        </w:rPr>
+      </w:pPr>
+      <w:r>
+        <w:rPr>
+          <w:noProof/>
+          <w:sz w:val="26"/>
           <w:lang w:eastAsia="en-IN"/>
         </w:rPr>
         <w:t>What is merge conflicts have you faced ever in you experience? if you face how you resolve?</w:t>
@@ -956,14 +1046,17 @@
     <w:p>
       <w:pPr>
         <w:pStyle w:val="ListParagraph"/>
-        <w:rPr>
-          <w:noProof/>
-          <w:lang w:eastAsia="en-IN"/>
-        </w:rPr>
-      </w:pPr>
-      <w:r>
-        <w:rPr>
-          <w:noProof/>
+        <w:jc w:val="both"/>
+        <w:rPr>
+          <w:noProof/>
+          <w:sz w:val="26"/>
+          <w:lang w:eastAsia="en-IN"/>
+        </w:rPr>
+      </w:pPr>
+      <w:r>
+        <w:rPr>
+          <w:noProof/>
+          <w:sz w:val="26"/>
           <w:lang w:eastAsia="en-IN"/>
         </w:rPr>
         <w:t>A Merge conflict is an event that occurs when Git is unable to automatically resolve differences in code between two commits.</w:t>
@@ -971,6 +1064,7 @@
       <w:r>
         <w:rPr>
           <w:noProof/>
+          <w:sz w:val="26"/>
           <w:lang w:eastAsia="en-IN"/>
         </w:rPr>
         <w:t xml:space="preserve"> Conflict occurs if the commits update the same line of code differently.</w:t>
@@ -983,14 +1077,17 @@
           <w:ilvl w:val="0"/>
           <w:numId w:val="2"/>
         </w:numPr>
-        <w:rPr>
-          <w:noProof/>
-          <w:lang w:eastAsia="en-IN"/>
-        </w:rPr>
-      </w:pPr>
-      <w:r>
-        <w:rPr>
-          <w:noProof/>
+        <w:jc w:val="both"/>
+        <w:rPr>
+          <w:noProof/>
+          <w:sz w:val="26"/>
+          <w:lang w:eastAsia="en-IN"/>
+        </w:rPr>
+      </w:pPr>
+      <w:r>
+        <w:rPr>
+          <w:noProof/>
+          <w:sz w:val="26"/>
           <w:lang w:eastAsia="en-IN"/>
         </w:rPr>
         <w:t>If difference in code between two commits are less(only in few places)</w:t>
@@ -1000,14 +1097,17 @@
       <w:pPr>
         <w:pStyle w:val="ListParagraph"/>
         <w:ind w:left="1440"/>
-        <w:rPr>
-          <w:noProof/>
-          <w:lang w:eastAsia="en-IN"/>
-        </w:rPr>
-      </w:pPr>
-      <w:r>
-        <w:rPr>
-          <w:noProof/>
+        <w:jc w:val="both"/>
+        <w:rPr>
+          <w:noProof/>
+          <w:sz w:val="26"/>
+          <w:lang w:eastAsia="en-IN"/>
+        </w:rPr>
+      </w:pPr>
+      <w:r>
+        <w:rPr>
+          <w:noProof/>
+          <w:sz w:val="26"/>
           <w:lang w:eastAsia="en-IN"/>
         </w:rPr>
         <w:t xml:space="preserve">When merge conflict arise then open the file that has merge conflict and correct the code at all places deciding whether to keep others code/our code/both code by looking for the &gt;&gt;&gt;&gt;&gt;&gt;&gt;&gt;   ==========  &lt;&lt;&lt;&lt;&lt;&lt;&lt;&lt; places. </w:t>
@@ -1017,14 +1117,17 @@
       <w:pPr>
         <w:pStyle w:val="ListParagraph"/>
         <w:ind w:left="1440"/>
-        <w:rPr>
-          <w:noProof/>
-          <w:lang w:eastAsia="en-IN"/>
-        </w:rPr>
-      </w:pPr>
-      <w:r>
-        <w:rPr>
-          <w:noProof/>
+        <w:jc w:val="both"/>
+        <w:rPr>
+          <w:noProof/>
+          <w:sz w:val="26"/>
+          <w:lang w:eastAsia="en-IN"/>
+        </w:rPr>
+      </w:pPr>
+      <w:r>
+        <w:rPr>
+          <w:noProof/>
+          <w:sz w:val="26"/>
           <w:lang w:eastAsia="en-IN"/>
         </w:rPr>
         <w:t>Once corrections are made conflicts will be resolved as there will be no more differences in code, finally merge the code.</w:t>
@@ -1037,14 +1140,17 @@
           <w:ilvl w:val="0"/>
           <w:numId w:val="2"/>
         </w:numPr>
-        <w:rPr>
-          <w:noProof/>
-          <w:lang w:eastAsia="en-IN"/>
-        </w:rPr>
-      </w:pPr>
-      <w:r>
-        <w:rPr>
-          <w:noProof/>
+        <w:jc w:val="both"/>
+        <w:rPr>
+          <w:noProof/>
+          <w:sz w:val="26"/>
+          <w:lang w:eastAsia="en-IN"/>
+        </w:rPr>
+      </w:pPr>
+      <w:r>
+        <w:rPr>
+          <w:noProof/>
+          <w:sz w:val="26"/>
           <w:lang w:eastAsia="en-IN"/>
         </w:rPr>
         <w:t>If difference in code between two commits are more(more places)</w:t>
@@ -1054,14 +1160,17 @@
       <w:pPr>
         <w:pStyle w:val="ListParagraph"/>
         <w:ind w:left="1440"/>
-        <w:rPr>
-          <w:noProof/>
-          <w:lang w:eastAsia="en-IN"/>
-        </w:rPr>
-      </w:pPr>
-      <w:r>
-        <w:rPr>
-          <w:noProof/>
+        <w:jc w:val="both"/>
+        <w:rPr>
+          <w:noProof/>
+          <w:sz w:val="26"/>
+          <w:lang w:eastAsia="en-IN"/>
+        </w:rPr>
+      </w:pPr>
+      <w:r>
+        <w:rPr>
+          <w:noProof/>
+          <w:sz w:val="26"/>
           <w:lang w:eastAsia="en-IN"/>
         </w:rPr>
         <w:t>Delete the branch which is causing the conflicts. Create a new copy of master, make the corresponding changes and Perform merge.</w:t>
@@ -1070,14 +1179,17 @@
     <w:p>
       <w:pPr>
         <w:pStyle w:val="ListParagraph"/>
-        <w:rPr>
-          <w:noProof/>
-          <w:lang w:eastAsia="en-IN"/>
-        </w:rPr>
-      </w:pPr>
-      <w:r>
-        <w:rPr>
-          <w:noProof/>
+        <w:jc w:val="both"/>
+        <w:rPr>
+          <w:noProof/>
+          <w:sz w:val="26"/>
+          <w:lang w:eastAsia="en-IN"/>
+        </w:rPr>
+      </w:pPr>
+      <w:r>
+        <w:rPr>
+          <w:noProof/>
+          <w:sz w:val="26"/>
           <w:lang w:eastAsia="en-IN"/>
         </w:rPr>
         <w:t>Perform the rebase insi</w:t>
@@ -1085,6 +1197,7 @@
       <w:r>
         <w:rPr>
           <w:noProof/>
+          <w:sz w:val="26"/>
           <w:lang w:eastAsia="en-IN"/>
         </w:rPr>
         <w:t>de your feature branch with</w:t>
@@ -1093,14 +1206,17 @@
     <w:p>
       <w:pPr>
         <w:pStyle w:val="ListParagraph"/>
-        <w:rPr>
-          <w:noProof/>
-          <w:lang w:eastAsia="en-IN"/>
-        </w:rPr>
-      </w:pPr>
-      <w:r>
-        <w:rPr>
-          <w:noProof/>
+        <w:jc w:val="both"/>
+        <w:rPr>
+          <w:noProof/>
+          <w:sz w:val="26"/>
+          <w:lang w:eastAsia="en-IN"/>
+        </w:rPr>
+      </w:pPr>
+      <w:r>
+        <w:rPr>
+          <w:noProof/>
+          <w:sz w:val="26"/>
           <w:lang w:eastAsia="en-IN"/>
         </w:rPr>
         <w:t xml:space="preserve"> git pull origin master –rebase</w:t>
@@ -1109,14 +1225,17 @@
     <w:p>
       <w:pPr>
         <w:pStyle w:val="ListParagraph"/>
-        <w:rPr>
-          <w:noProof/>
-          <w:lang w:eastAsia="en-IN"/>
-        </w:rPr>
-      </w:pPr>
-      <w:r>
-        <w:rPr>
-          <w:noProof/>
+        <w:jc w:val="both"/>
+        <w:rPr>
+          <w:noProof/>
+          <w:sz w:val="26"/>
+          <w:lang w:eastAsia="en-IN"/>
+        </w:rPr>
+      </w:pPr>
+      <w:r>
+        <w:rPr>
+          <w:noProof/>
+          <w:sz w:val="26"/>
           <w:lang w:eastAsia="en-IN"/>
         </w:rPr>
         <w:t>Resolve the conflicts then perform Merge.</w:t>
@@ -1125,8 +1244,10 @@
     <w:p>
       <w:pPr>
         <w:pStyle w:val="ListParagraph"/>
-        <w:rPr>
-          <w:noProof/>
+        <w:jc w:val="both"/>
+        <w:rPr>
+          <w:noProof/>
+          <w:sz w:val="26"/>
           <w:lang w:eastAsia="en-IN"/>
         </w:rPr>
       </w:pPr>
@@ -1138,14 +1259,17 @@
           <w:ilvl w:val="0"/>
           <w:numId w:val="1"/>
         </w:numPr>
-        <w:rPr>
-          <w:noProof/>
-          <w:lang w:eastAsia="en-IN"/>
-        </w:rPr>
-      </w:pPr>
-      <w:r>
-        <w:rPr>
-          <w:noProof/>
+        <w:jc w:val="both"/>
+        <w:rPr>
+          <w:noProof/>
+          <w:sz w:val="26"/>
+          <w:lang w:eastAsia="en-IN"/>
+        </w:rPr>
+      </w:pPr>
+      <w:r>
+        <w:rPr>
+          <w:noProof/>
+          <w:sz w:val="26"/>
           <w:lang w:eastAsia="en-IN"/>
         </w:rPr>
         <w:t>What is git stash?</w:t>
@@ -1154,14 +1278,17 @@
     <w:p>
       <w:pPr>
         <w:pStyle w:val="ListParagraph"/>
-        <w:rPr>
-          <w:noProof/>
-          <w:lang w:eastAsia="en-IN"/>
-        </w:rPr>
-      </w:pPr>
-      <w:r>
-        <w:rPr>
-          <w:noProof/>
+        <w:jc w:val="both"/>
+        <w:rPr>
+          <w:noProof/>
+          <w:sz w:val="26"/>
+          <w:lang w:eastAsia="en-IN"/>
+        </w:rPr>
+      </w:pPr>
+      <w:r>
+        <w:rPr>
+          <w:noProof/>
+          <w:sz w:val="26"/>
           <w:lang w:eastAsia="en-IN"/>
         </w:rPr>
         <w:t>Git stash is used when we want to save the current state of the working directory and the index</w:t>
@@ -1169,6 +1296,7 @@
       <w:r>
         <w:rPr>
           <w:noProof/>
+          <w:sz w:val="26"/>
           <w:lang w:eastAsia="en-IN"/>
         </w:rPr>
         <w:t>.</w:t>
@@ -1177,14 +1305,17 @@
     <w:p>
       <w:pPr>
         <w:pStyle w:val="ListParagraph"/>
-        <w:rPr>
-          <w:noProof/>
-          <w:lang w:eastAsia="en-IN"/>
-        </w:rPr>
-      </w:pPr>
-      <w:r>
-        <w:rPr>
-          <w:noProof/>
+        <w:jc w:val="both"/>
+        <w:rPr>
+          <w:noProof/>
+          <w:sz w:val="26"/>
+          <w:lang w:eastAsia="en-IN"/>
+        </w:rPr>
+      </w:pPr>
+      <w:r>
+        <w:rPr>
+          <w:noProof/>
+          <w:sz w:val="26"/>
           <w:lang w:eastAsia="en-IN"/>
         </w:rPr>
         <w:t>Commands for git stash:</w:t>
@@ -1193,14 +1324,17 @@
     <w:p>
       <w:pPr>
         <w:pStyle w:val="ListParagraph"/>
-        <w:rPr>
-          <w:noProof/>
-          <w:lang w:eastAsia="en-IN"/>
-        </w:rPr>
-      </w:pPr>
-      <w:r>
-        <w:rPr>
-          <w:noProof/>
+        <w:jc w:val="both"/>
+        <w:rPr>
+          <w:noProof/>
+          <w:sz w:val="26"/>
+          <w:lang w:eastAsia="en-IN"/>
+        </w:rPr>
+      </w:pPr>
+      <w:r>
+        <w:rPr>
+          <w:noProof/>
+          <w:sz w:val="26"/>
           <w:lang w:eastAsia="en-IN"/>
         </w:rPr>
         <w:t>--------------------------------</w:t>
@@ -1209,20 +1343,146 @@
     <w:p>
       <w:pPr>
         <w:pStyle w:val="ListParagraph"/>
-        <w:rPr>
-          <w:noProof/>
-          <w:lang w:eastAsia="en-IN"/>
-        </w:rPr>
-      </w:pPr>
-      <w:r>
-        <w:rPr>
-          <w:noProof/>
+        <w:jc w:val="both"/>
+        <w:rPr>
+          <w:noProof/>
+          <w:sz w:val="26"/>
+          <w:lang w:eastAsia="en-IN"/>
+        </w:rPr>
+      </w:pPr>
+      <w:r>
+        <w:rPr>
+          <w:noProof/>
+          <w:sz w:val="26"/>
           <w:lang w:eastAsia="en-IN"/>
         </w:rPr>
         <w:t>git statsh – To record the current state of the Working directory</w:t>
       </w:r>
-      <w:bookmarkStart w:id="0" w:name="_GoBack"/>
-      <w:bookmarkEnd w:id="0"/>
+    </w:p>
+    <w:p>
+      <w:pPr>
+        <w:pStyle w:val="ListParagraph"/>
+        <w:jc w:val="both"/>
+        <w:rPr>
+          <w:noProof/>
+          <w:sz w:val="26"/>
+          <w:lang w:eastAsia="en-IN"/>
+        </w:rPr>
+      </w:pPr>
+      <w:r>
+        <w:rPr>
+          <w:noProof/>
+          <w:sz w:val="26"/>
+          <w:lang w:eastAsia="en-IN"/>
+        </w:rPr>
+        <w:t>git stash push – To record the current state of the Working directory</w:t>
+      </w:r>
+    </w:p>
+    <w:p>
+      <w:pPr>
+        <w:pStyle w:val="ListParagraph"/>
+        <w:jc w:val="both"/>
+        <w:rPr>
+          <w:noProof/>
+          <w:sz w:val="26"/>
+          <w:lang w:eastAsia="en-IN"/>
+        </w:rPr>
+      </w:pPr>
+      <w:r>
+        <w:rPr>
+          <w:noProof/>
+          <w:sz w:val="26"/>
+          <w:lang w:eastAsia="en-IN"/>
+        </w:rPr>
+        <w:t>git stash pop – To retrive saved files to the working directory</w:t>
+      </w:r>
+    </w:p>
+    <w:p>
+      <w:pPr>
+        <w:pStyle w:val="ListParagraph"/>
+        <w:jc w:val="both"/>
+        <w:rPr>
+          <w:noProof/>
+          <w:sz w:val="26"/>
+          <w:lang w:eastAsia="en-IN"/>
+        </w:rPr>
+      </w:pPr>
+      <w:r>
+        <w:rPr>
+          <w:noProof/>
+          <w:sz w:val="26"/>
+          <w:lang w:eastAsia="en-IN"/>
+        </w:rPr>
+        <w:t>git stash branch &lt;branch_name&gt; -- To persorm stash on the branch</w:t>
+      </w:r>
+    </w:p>
+    <w:p>
+      <w:pPr>
+        <w:pStyle w:val="ListParagraph"/>
+        <w:jc w:val="both"/>
+        <w:rPr>
+          <w:noProof/>
+          <w:sz w:val="26"/>
+          <w:lang w:eastAsia="en-IN"/>
+        </w:rPr>
+      </w:pPr>
+      <w:r>
+        <w:rPr>
+          <w:noProof/>
+          <w:sz w:val="26"/>
+          <w:lang w:eastAsia="en-IN"/>
+        </w:rPr>
+        <w:t>git stash show – To display the list of files/work that has been stashed</w:t>
+      </w:r>
+    </w:p>
+    <w:p>
+      <w:pPr>
+        <w:pStyle w:val="ListParagraph"/>
+        <w:jc w:val="both"/>
+        <w:rPr>
+          <w:noProof/>
+          <w:sz w:val="26"/>
+          <w:lang w:eastAsia="en-IN"/>
+        </w:rPr>
+      </w:pPr>
+      <w:r>
+        <w:rPr>
+          <w:noProof/>
+          <w:sz w:val="26"/>
+          <w:lang w:eastAsia="en-IN"/>
+        </w:rPr>
+        <w:t>git stash clear – Clears all the stash</w:t>
+      </w:r>
+    </w:p>
+    <w:p>
+      <w:pPr>
+        <w:pStyle w:val="ListParagraph"/>
+        <w:jc w:val="both"/>
+        <w:rPr>
+          <w:noProof/>
+          <w:sz w:val="26"/>
+          <w:lang w:eastAsia="en-IN"/>
+        </w:rPr>
+      </w:pPr>
+      <w:r>
+        <w:rPr>
+          <w:noProof/>
+          <w:sz w:val="26"/>
+          <w:lang w:eastAsia="en-IN"/>
+        </w:rPr>
+        <w:t>git stash drop – To remove the stash entry from the list of stash entries</w:t>
+      </w:r>
+    </w:p>
+    <w:p>
+      <w:pPr>
+        <w:pStyle w:val="ListParagraph"/>
+        <w:jc w:val="both"/>
+        <w:rPr>
+          <w:noProof/>
+          <w:sz w:val="26"/>
+          <w:lang w:eastAsia="en-IN"/>
+        </w:rPr>
+      </w:pPr>
     </w:p>
     <w:p>
       <w:pPr>
@@ -1231,21 +1491,601 @@
           <w:ilvl w:val="0"/>
           <w:numId w:val="1"/>
         </w:numPr>
-        <w:rPr>
-          <w:noProof/>
-          <w:lang w:eastAsia="en-IN"/>
-        </w:rPr>
-      </w:pPr>
-    </w:p>
-    <w:p>
-      <w:pPr>
-        <w:rPr>
-          <w:noProof/>
-          <w:lang w:eastAsia="en-IN"/>
-        </w:rPr>
-      </w:pPr>
-    </w:p>
-    <w:p/>
+        <w:jc w:val="both"/>
+        <w:rPr>
+          <w:noProof/>
+          <w:sz w:val="26"/>
+          <w:lang w:eastAsia="en-IN"/>
+        </w:rPr>
+      </w:pPr>
+      <w:r>
+        <w:rPr>
+          <w:noProof/>
+          <w:sz w:val="26"/>
+          <w:lang w:eastAsia="en-IN"/>
+        </w:rPr>
+        <w:t>What is git head?</w:t>
+      </w:r>
+    </w:p>
+    <w:p>
+      <w:pPr>
+        <w:pStyle w:val="ListParagraph"/>
+        <w:jc w:val="both"/>
+        <w:rPr>
+          <w:noProof/>
+          <w:sz w:val="26"/>
+          <w:lang w:eastAsia="en-IN"/>
+        </w:rPr>
+      </w:pPr>
+      <w:r>
+        <w:rPr>
+          <w:noProof/>
+          <w:sz w:val="26"/>
+          <w:lang w:eastAsia="en-IN"/>
+        </w:rPr>
+        <w:t>Git head is a reference pointer pointing to the last commit in the current checkout branch.</w:t>
+      </w:r>
+    </w:p>
+    <w:p>
+      <w:pPr>
+        <w:pStyle w:val="ListParagraph"/>
+        <w:jc w:val="both"/>
+        <w:rPr>
+          <w:noProof/>
+          <w:sz w:val="26"/>
+          <w:lang w:eastAsia="en-IN"/>
+        </w:rPr>
+      </w:pPr>
+    </w:p>
+    <w:p>
+      <w:pPr>
+        <w:pStyle w:val="ListParagraph"/>
+        <w:numPr>
+          <w:ilvl w:val="0"/>
+          <w:numId w:val="1"/>
+        </w:numPr>
+        <w:jc w:val="both"/>
+        <w:rPr>
+          <w:noProof/>
+          <w:sz w:val="26"/>
+          <w:lang w:eastAsia="en-IN"/>
+        </w:rPr>
+      </w:pPr>
+      <w:r>
+        <w:rPr>
+          <w:noProof/>
+          <w:sz w:val="26"/>
+          <w:lang w:eastAsia="en-IN"/>
+        </w:rPr>
+        <w:t>What is staging area in git?</w:t>
+      </w:r>
+    </w:p>
+    <w:p>
+      <w:pPr>
+        <w:pStyle w:val="ListParagraph"/>
+        <w:jc w:val="both"/>
+        <w:rPr>
+          <w:noProof/>
+          <w:sz w:val="26"/>
+          <w:lang w:eastAsia="en-IN"/>
+        </w:rPr>
+      </w:pPr>
+      <w:r>
+        <w:rPr>
+          <w:noProof/>
+          <w:sz w:val="26"/>
+          <w:lang w:eastAsia="en-IN"/>
+        </w:rPr>
+        <w:t>A staging area in git is the place where the code lies after git add and before git commit.</w:t>
+      </w:r>
+    </w:p>
+    <w:p>
+      <w:pPr>
+        <w:pStyle w:val="ListParagraph"/>
+        <w:jc w:val="both"/>
+        <w:rPr>
+          <w:noProof/>
+          <w:sz w:val="26"/>
+          <w:lang w:eastAsia="en-IN"/>
+        </w:rPr>
+      </w:pPr>
+    </w:p>
+    <w:p>
+      <w:pPr>
+        <w:pStyle w:val="ListParagraph"/>
+        <w:numPr>
+          <w:ilvl w:val="0"/>
+          <w:numId w:val="1"/>
+        </w:numPr>
+        <w:jc w:val="both"/>
+        <w:rPr>
+          <w:noProof/>
+          <w:sz w:val="26"/>
+          <w:lang w:eastAsia="en-IN"/>
+        </w:rPr>
+      </w:pPr>
+      <w:r>
+        <w:rPr>
+          <w:noProof/>
+          <w:sz w:val="26"/>
+          <w:lang w:eastAsia="en-IN"/>
+        </w:rPr>
+        <w:t>What is the difference between git fetch, git pull and git clone?</w:t>
+      </w:r>
+    </w:p>
+    <w:p>
+      <w:pPr>
+        <w:pStyle w:val="ListParagraph"/>
+        <w:jc w:val="both"/>
+        <w:rPr>
+          <w:noProof/>
+          <w:sz w:val="26"/>
+          <w:lang w:eastAsia="en-IN"/>
+        </w:rPr>
+      </w:pPr>
+      <w:r>
+        <w:rPr>
+          <w:noProof/>
+          <w:sz w:val="26"/>
+          <w:lang w:eastAsia="en-IN"/>
+        </w:rPr>
+        <w:t>Git Fetch : git fetch is used to derive the information regarding the commits, files and refs from the remote repository. ie; if we want to see what everybody else is working on.</w:t>
+      </w:r>
+    </w:p>
+    <w:p>
+      <w:pPr>
+        <w:pStyle w:val="ListParagraph"/>
+        <w:jc w:val="both"/>
+        <w:rPr>
+          <w:noProof/>
+          <w:sz w:val="26"/>
+          <w:lang w:eastAsia="en-IN"/>
+        </w:rPr>
+      </w:pPr>
+      <w:r>
+        <w:rPr>
+          <w:b/>
+          <w:noProof/>
+          <w:sz w:val="26"/>
+          <w:lang w:eastAsia="en-IN"/>
+        </w:rPr>
+        <w:t>git fetch &lt;remote&gt;</w:t>
+      </w:r>
+      <w:r>
+        <w:rPr>
+          <w:noProof/>
+          <w:sz w:val="26"/>
+          <w:lang w:eastAsia="en-IN"/>
+        </w:rPr>
+        <w:t xml:space="preserve"> : Fetch all of the branches from the repository. This also downloads all of the required commits</w:t>
+      </w:r>
+      <w:r>
+        <w:rPr>
+          <w:noProof/>
+          <w:sz w:val="26"/>
+          <w:lang w:eastAsia="en-IN"/>
+        </w:rPr>
+        <w:t xml:space="preserve"> and files from the other repository.</w:t>
+      </w:r>
+    </w:p>
+    <w:p>
+      <w:pPr>
+        <w:pStyle w:val="ListParagraph"/>
+        <w:jc w:val="both"/>
+        <w:rPr>
+          <w:noProof/>
+          <w:sz w:val="26"/>
+          <w:lang w:eastAsia="en-IN"/>
+        </w:rPr>
+      </w:pPr>
+      <w:r>
+        <w:rPr>
+          <w:b/>
+          <w:noProof/>
+          <w:sz w:val="26"/>
+          <w:lang w:eastAsia="en-IN"/>
+        </w:rPr>
+        <w:t>git fetch &lt;remote&gt; &lt;branch&gt;</w:t>
+      </w:r>
+      <w:r>
+        <w:rPr>
+          <w:noProof/>
+          <w:sz w:val="26"/>
+          <w:lang w:eastAsia="en-IN"/>
+        </w:rPr>
+        <w:t xml:space="preserve"> : Same as above, but only fetch the specified branch</w:t>
+      </w:r>
+    </w:p>
+    <w:p>
+      <w:pPr>
+        <w:pStyle w:val="ListParagraph"/>
+        <w:jc w:val="both"/>
+        <w:rPr>
+          <w:noProof/>
+          <w:sz w:val="26"/>
+          <w:lang w:eastAsia="en-IN"/>
+        </w:rPr>
+      </w:pPr>
+      <w:r>
+        <w:rPr>
+          <w:b/>
+          <w:noProof/>
+          <w:sz w:val="26"/>
+          <w:lang w:eastAsia="en-IN"/>
+        </w:rPr>
+        <w:t xml:space="preserve">git fetch </w:t>
+      </w:r>
+      <w:r>
+        <w:rPr>
+          <w:noProof/>
+          <w:sz w:val="26"/>
+          <w:lang w:eastAsia="en-IN"/>
+        </w:rPr>
+        <w:t>--all : A power move which fetches all the registered remotes and their branches.</w:t>
+      </w:r>
+    </w:p>
+    <w:p>
+      <w:pPr>
+        <w:pStyle w:val="ListParagraph"/>
+        <w:jc w:val="both"/>
+        <w:rPr>
+          <w:noProof/>
+          <w:sz w:val="26"/>
+          <w:lang w:eastAsia="en-IN"/>
+        </w:rPr>
+      </w:pPr>
+      <w:r>
+        <w:rPr>
+          <w:b/>
+          <w:noProof/>
+          <w:sz w:val="26"/>
+          <w:lang w:eastAsia="en-IN"/>
+        </w:rPr>
+        <w:t xml:space="preserve">git fetch –dry-run </w:t>
+      </w:r>
+      <w:r>
+        <w:rPr>
+          <w:noProof/>
+          <w:sz w:val="26"/>
+          <w:lang w:eastAsia="en-IN"/>
+        </w:rPr>
+        <w:t>: The –dry-run option will perform a demo run of the command. It will output examples of actions it will take during the fetch but not apply them.</w:t>
+      </w:r>
+    </w:p>
+    <w:p>
+      <w:pPr>
+        <w:pStyle w:val="ListParagraph"/>
+        <w:jc w:val="both"/>
+        <w:rPr>
+          <w:noProof/>
+          <w:sz w:val="26"/>
+          <w:lang w:eastAsia="en-IN"/>
+        </w:rPr>
+      </w:pPr>
+    </w:p>
+    <w:p>
+      <w:pPr>
+        <w:pStyle w:val="ListParagraph"/>
+        <w:jc w:val="both"/>
+        <w:rPr>
+          <w:noProof/>
+          <w:sz w:val="26"/>
+          <w:lang w:eastAsia="en-IN"/>
+        </w:rPr>
+      </w:pPr>
+      <w:r>
+        <w:rPr>
+          <w:noProof/>
+          <w:sz w:val="26"/>
+          <w:lang w:eastAsia="en-IN"/>
+        </w:rPr>
+        <w:t>Git Pull : git pull = git fetch + git merge</w:t>
+      </w:r>
+    </w:p>
+    <w:p>
+      <w:pPr>
+        <w:pStyle w:val="ListParagraph"/>
+        <w:jc w:val="both"/>
+        <w:rPr>
+          <w:noProof/>
+          <w:sz w:val="26"/>
+          <w:lang w:eastAsia="en-IN"/>
+        </w:rPr>
+      </w:pPr>
+      <w:r>
+        <w:rPr>
+          <w:b/>
+          <w:noProof/>
+          <w:sz w:val="26"/>
+          <w:lang w:eastAsia="en-IN"/>
+        </w:rPr>
+        <w:t>git pull –no-commit &lt;remote&gt;</w:t>
+      </w:r>
+      <w:r>
+        <w:rPr>
+          <w:noProof/>
+          <w:sz w:val="26"/>
+          <w:lang w:eastAsia="en-IN"/>
+        </w:rPr>
+        <w:t xml:space="preserve"> : Similar to default invocation, fetches the remote content but does not create a new merge commit.</w:t>
+      </w:r>
+    </w:p>
+    <w:p>
+      <w:pPr>
+        <w:pStyle w:val="ListParagraph"/>
+        <w:jc w:val="both"/>
+        <w:rPr>
+          <w:noProof/>
+          <w:sz w:val="26"/>
+          <w:lang w:eastAsia="en-IN"/>
+        </w:rPr>
+      </w:pPr>
+      <w:r>
+        <w:rPr>
+          <w:b/>
+          <w:noProof/>
+          <w:sz w:val="26"/>
+          <w:lang w:eastAsia="en-IN"/>
+        </w:rPr>
+        <w:t xml:space="preserve">git pull –rebase &lt;remote&gt; : </w:t>
+      </w:r>
+      <w:r>
+        <w:rPr>
+          <w:noProof/>
+          <w:sz w:val="26"/>
+          <w:lang w:eastAsia="en-IN"/>
+        </w:rPr>
+        <w:t>Same as the previous instead of using git merge to integrate the remote branch with the local one, use git rebase.</w:t>
+      </w:r>
+    </w:p>
+    <w:p>
+      <w:pPr>
+        <w:pStyle w:val="ListParagraph"/>
+        <w:jc w:val="both"/>
+        <w:rPr>
+          <w:noProof/>
+          <w:sz w:val="26"/>
+          <w:lang w:eastAsia="en-IN"/>
+        </w:rPr>
+      </w:pPr>
+      <w:r>
+        <w:rPr>
+          <w:b/>
+          <w:noProof/>
+          <w:sz w:val="26"/>
+          <w:lang w:eastAsia="en-IN"/>
+        </w:rPr>
+        <w:t xml:space="preserve">git pull --rebase orgin : </w:t>
+      </w:r>
+      <w:r>
+        <w:rPr>
+          <w:noProof/>
+          <w:sz w:val="26"/>
+          <w:lang w:eastAsia="en-IN"/>
+        </w:rPr>
+        <w:t>This simply moves your local changes onto the top of what everybody else has already contributed.</w:t>
+      </w:r>
+    </w:p>
+    <w:p>
+      <w:pPr>
+        <w:pStyle w:val="ListParagraph"/>
+        <w:jc w:val="both"/>
+        <w:rPr>
+          <w:noProof/>
+          <w:sz w:val="26"/>
+          <w:lang w:eastAsia="en-IN"/>
+        </w:rPr>
+      </w:pPr>
+    </w:p>
+    <w:p>
+      <w:pPr>
+        <w:pStyle w:val="ListParagraph"/>
+        <w:jc w:val="both"/>
+        <w:rPr>
+          <w:noProof/>
+          <w:sz w:val="26"/>
+          <w:lang w:eastAsia="en-IN"/>
+        </w:rPr>
+      </w:pPr>
+      <w:r>
+        <w:rPr>
+          <w:b/>
+          <w:noProof/>
+          <w:sz w:val="26"/>
+          <w:lang w:eastAsia="en-IN"/>
+        </w:rPr>
+        <w:t>Git Clone</w:t>
+      </w:r>
+      <w:r>
+        <w:rPr>
+          <w:noProof/>
+          <w:sz w:val="26"/>
+          <w:lang w:eastAsia="en-IN"/>
+        </w:rPr>
+        <w:t xml:space="preserve"> : </w:t>
+      </w:r>
+      <w:r>
+        <w:rPr>
+          <w:noProof/>
+          <w:sz w:val="26"/>
+          <w:lang w:eastAsia="en-IN"/>
+        </w:rPr>
+        <w:t>This is used to copy the complete repository from remote to local.</w:t>
+      </w:r>
+    </w:p>
+    <w:p>
+      <w:pPr>
+        <w:pStyle w:val="ListParagraph"/>
+        <w:jc w:val="both"/>
+        <w:rPr>
+          <w:noProof/>
+          <w:sz w:val="26"/>
+          <w:lang w:eastAsia="en-IN"/>
+        </w:rPr>
+      </w:pPr>
+      <w:r>
+        <w:rPr>
+          <w:b/>
+          <w:noProof/>
+          <w:sz w:val="26"/>
+          <w:lang w:eastAsia="en-IN"/>
+        </w:rPr>
+        <w:t xml:space="preserve">git clone &lt;git path&gt;  : </w:t>
+      </w:r>
+      <w:r>
+        <w:rPr>
+          <w:noProof/>
+          <w:sz w:val="26"/>
+          <w:lang w:eastAsia="en-IN"/>
+        </w:rPr>
+        <w:t>Complete repo will be Cloned</w:t>
+      </w:r>
+      <w:bookmarkStart w:id="0" w:name="_GoBack"/>
+      <w:bookmarkEnd w:id="0"/>
+    </w:p>
+    <w:p>
+      <w:pPr>
+        <w:pStyle w:val="ListParagraph"/>
+        <w:jc w:val="both"/>
+        <w:rPr>
+          <w:noProof/>
+          <w:sz w:val="26"/>
+          <w:lang w:eastAsia="en-IN"/>
+        </w:rPr>
+      </w:pPr>
+      <w:r>
+        <w:rPr>
+          <w:b/>
+          <w:noProof/>
+          <w:sz w:val="26"/>
+          <w:lang w:eastAsia="en-IN"/>
+        </w:rPr>
+        <w:t>git clone &lt;repo&gt; &lt;directory&gt; :</w:t>
+      </w:r>
+      <w:r>
+        <w:rPr>
+          <w:noProof/>
+          <w:sz w:val="26"/>
+          <w:lang w:eastAsia="en-IN"/>
+        </w:rPr>
+        <w:t xml:space="preserve"> Cloning to a specific folder. Clone the repository located at &lt;repo&gt; into the folder called &lt;directory&gt; on the local machine.</w:t>
+      </w:r>
+    </w:p>
+    <w:p>
+      <w:pPr>
+        <w:pStyle w:val="ListParagraph"/>
+        <w:jc w:val="both"/>
+        <w:rPr>
+          <w:noProof/>
+          <w:sz w:val="26"/>
+          <w:lang w:eastAsia="en-IN"/>
+        </w:rPr>
+      </w:pPr>
+      <w:r>
+        <w:rPr>
+          <w:b/>
+          <w:noProof/>
+          <w:sz w:val="26"/>
+          <w:lang w:eastAsia="en-IN"/>
+        </w:rPr>
+        <w:t xml:space="preserve">git clone –branch &lt;tag&gt; &lt;repo&gt; : </w:t>
+      </w:r>
+      <w:r>
+        <w:rPr>
+          <w:noProof/>
+          <w:sz w:val="26"/>
+          <w:lang w:eastAsia="en-IN"/>
+        </w:rPr>
+        <w:t xml:space="preserve">Cloning a specific tag. </w:t>
+      </w:r>
+    </w:p>
+    <w:p>
+      <w:pPr>
+        <w:pStyle w:val="ListParagraph"/>
+        <w:jc w:val="both"/>
+        <w:rPr>
+          <w:noProof/>
+          <w:sz w:val="26"/>
+          <w:lang w:eastAsia="en-IN"/>
+        </w:rPr>
+      </w:pPr>
+      <w:r>
+        <w:rPr>
+          <w:b/>
+          <w:noProof/>
+          <w:sz w:val="26"/>
+          <w:lang w:eastAsia="en-IN"/>
+        </w:rPr>
+        <w:t xml:space="preserve">Git clone –branch : </w:t>
+      </w:r>
+      <w:r>
+        <w:rPr>
+          <w:noProof/>
+          <w:sz w:val="26"/>
+          <w:lang w:eastAsia="en-IN"/>
+        </w:rPr>
+        <w:t>Cloning a specific branch</w:t>
+      </w:r>
+    </w:p>
+    <w:p>
+      <w:pPr>
+        <w:pStyle w:val="ListParagraph"/>
+        <w:jc w:val="both"/>
+        <w:rPr>
+          <w:noProof/>
+          <w:sz w:val="26"/>
+          <w:lang w:eastAsia="en-IN"/>
+        </w:rPr>
+      </w:pPr>
+    </w:p>
+    <w:p>
+      <w:pPr>
+        <w:pStyle w:val="ListParagraph"/>
+        <w:numPr>
+          <w:ilvl w:val="0"/>
+          <w:numId w:val="1"/>
+        </w:numPr>
+        <w:jc w:val="both"/>
+        <w:rPr>
+          <w:noProof/>
+          <w:sz w:val="26"/>
+          <w:lang w:eastAsia="en-IN"/>
+        </w:rPr>
+      </w:pPr>
+    </w:p>
+    <w:p>
+      <w:pPr>
+        <w:pStyle w:val="ListParagraph"/>
+        <w:numPr>
+          <w:ilvl w:val="0"/>
+          <w:numId w:val="1"/>
+        </w:numPr>
+        <w:jc w:val="both"/>
+        <w:rPr>
+          <w:noProof/>
+          <w:sz w:val="26"/>
+          <w:lang w:eastAsia="en-IN"/>
+        </w:rPr>
+      </w:pPr>
+    </w:p>
+    <w:p>
+      <w:pPr>
+        <w:jc w:val="both"/>
+        <w:rPr>
+          <w:noProof/>
+          <w:sz w:val="26"/>
+          <w:lang w:eastAsia="en-IN"/>
+        </w:rPr>
+      </w:pPr>
+    </w:p>
+    <w:p>
+      <w:pPr>
+        <w:jc w:val="both"/>
+        <w:rPr>
+          <w:sz w:val="26"/>
+        </w:rPr>
+      </w:pPr>
+    </w:p>
     <w:sectPr>
       <w:pgSz w:w="11906" w:h="16838"/>
       <w:pgMar w:top="1440" w:right="1440" w:bottom="1440" w:left="1440" w:header="708" w:footer="708" w:gutter="0"/>

</xml_diff>